<commit_message>
changes in docs,system imple
</commit_message>
<xml_diff>
--- a/Major_Project.docx
+++ b/Major_Project.docx
@@ -27,9 +27,9 @@
                   <wp:posOffset>1363345</wp:posOffset>
                 </wp:positionH>
                 <wp:positionV relativeFrom="page">
-                  <wp:posOffset>9777730</wp:posOffset>
+                  <wp:posOffset>9779000</wp:posOffset>
                 </wp:positionV>
-                <wp:extent cx="5288280" cy="2540"/>
+                <wp:extent cx="5288915" cy="3175"/>
                 <wp:effectExtent l="0" t="0" r="0" b="0"/>
                 <wp:wrapNone/>
                 <wp:docPr id="1" name="Shape 4"/>
@@ -40,7 +40,7 @@
                       <wps:spPr>
                         <a:xfrm>
                           <a:off x="0" y="0"/>
-                          <a:ext cx="5287680" cy="5760"/>
+                          <a:ext cx="5288400" cy="5040"/>
                         </a:xfrm>
                         <a:prstGeom prst="line">
                           <a:avLst/>
@@ -67,7 +67,7 @@
           </mc:Choice>
           <mc:Fallback>
             <w:pict>
-              <v:line id="shape_0" from="107.4pt,769.7pt" to="523.7pt,770.1pt" ID="Shape 4" stroked="t" style="position:absolute;mso-position-horizontal-relative:page;mso-position-vertical-relative:page">
+              <v:line id="shape_0" from="107.35pt,769.8pt" to="523.7pt,770.15pt" ID="Shape 4" stroked="t" style="position:absolute;mso-position-horizontal-relative:page;mso-position-vertical-relative:page">
                 <v:stroke color="black" weight="12600" joinstyle="miter" endcap="flat"/>
                 <v:fill o:detectmouseclick="t" on="false"/>
               </v:line>
@@ -83,9 +83,9 @@
                   <wp:posOffset>1363345</wp:posOffset>
                 </wp:positionH>
                 <wp:positionV relativeFrom="page">
-                  <wp:posOffset>914400</wp:posOffset>
+                  <wp:posOffset>915670</wp:posOffset>
                 </wp:positionV>
-                <wp:extent cx="5288280" cy="2540"/>
+                <wp:extent cx="5288915" cy="3175"/>
                 <wp:effectExtent l="0" t="0" r="0" b="0"/>
                 <wp:wrapNone/>
                 <wp:docPr id="2" name="Shape 3"/>
@@ -96,7 +96,7 @@
                       <wps:spPr>
                         <a:xfrm>
                           <a:off x="0" y="0"/>
-                          <a:ext cx="5287680" cy="5760"/>
+                          <a:ext cx="5288400" cy="5040"/>
                         </a:xfrm>
                         <a:prstGeom prst="line">
                           <a:avLst/>
@@ -123,7 +123,7 @@
           </mc:Choice>
           <mc:Fallback>
             <w:pict>
-              <v:line id="shape_0" from="107.4pt,71.8pt" to="523.7pt,72.2pt" ID="Shape 3" stroked="t" style="position:absolute;mso-position-horizontal-relative:page;mso-position-vertical-relative:page">
+              <v:line id="shape_0" from="107.35pt,71.9pt" to="523.7pt,72.25pt" ID="Shape 3" stroked="t" style="position:absolute;mso-position-horizontal-relative:page;mso-position-vertical-relative:page">
                 <v:stroke color="black" weight="12600" joinstyle="miter" endcap="flat"/>
                 <v:fill o:detectmouseclick="t" on="false"/>
               </v:line>
@@ -136,12 +136,12 @@
               <wp:anchor behindDoc="1" distT="0" distB="0" distL="0" distR="0" simplePos="0" locked="0" layoutInCell="1" allowOverlap="1" relativeHeight="45">
                 <wp:simplePos x="0" y="0"/>
                 <wp:positionH relativeFrom="page">
-                  <wp:posOffset>7659370</wp:posOffset>
+                  <wp:posOffset>11433175</wp:posOffset>
                 </wp:positionH>
                 <wp:positionV relativeFrom="page">
-                  <wp:posOffset>-3769995</wp:posOffset>
+                  <wp:posOffset>-4102735</wp:posOffset>
                 </wp:positionV>
-                <wp:extent cx="40005" cy="254635"/>
+                <wp:extent cx="1905" cy="7766685"/>
                 <wp:effectExtent l="0" t="0" r="0" b="0"/>
                 <wp:wrapNone/>
                 <wp:docPr id="3" name="Shape 2"/>
@@ -152,7 +152,7 @@
                       <wps:spPr>
                         <a:xfrm>
                           <a:off x="0" y="0"/>
-                          <a:ext cx="40680" cy="7889400"/>
+                          <a:ext cx="41400" cy="254520"/>
                         </a:xfrm>
                         <a:prstGeom prst="line">
                           <a:avLst/>
@@ -179,7 +179,7 @@
           </mc:Choice>
           <mc:Fallback>
             <w:pict>
-              <v:line id="shape_0" from="594.65pt,-288.5pt" to="597.8pt,332.65pt" ID="Shape 2" stroked="t" style="position:absolute;mso-position-horizontal-relative:page;mso-position-vertical-relative:page">
+              <v:line id="shape_0" from="594.6pt,-19pt" to="597.8pt,1pt" ID="Shape 2" stroked="t" style="position:absolute;mso-position-horizontal-relative:page;mso-position-vertical-relative:page">
                 <v:stroke color="black" weight="12600" joinstyle="miter" endcap="flat"/>
                 <v:fill o:detectmouseclick="t" on="false"/>
               </v:line>
@@ -192,12 +192,12 @@
               <wp:anchor behindDoc="1" distT="0" distB="0" distL="0" distR="0" simplePos="0" locked="0" layoutInCell="1" allowOverlap="1" relativeHeight="46">
                 <wp:simplePos x="0" y="0"/>
                 <wp:positionH relativeFrom="page">
-                  <wp:posOffset>6031230</wp:posOffset>
+                  <wp:posOffset>9912350</wp:posOffset>
                 </wp:positionH>
                 <wp:positionV relativeFrom="page">
-                  <wp:posOffset>-3769995</wp:posOffset>
+                  <wp:posOffset>-4102735</wp:posOffset>
                 </wp:positionV>
-                <wp:extent cx="40005" cy="254635"/>
+                <wp:extent cx="1905" cy="7766685"/>
                 <wp:effectExtent l="0" t="0" r="0" b="0"/>
                 <wp:wrapNone/>
                 <wp:docPr id="4" name="Shape 1"/>
@@ -208,7 +208,7 @@
                       <wps:spPr>
                         <a:xfrm>
                           <a:off x="0" y="0"/>
-                          <a:ext cx="40680" cy="7889400"/>
+                          <a:ext cx="41400" cy="254520"/>
                         </a:xfrm>
                         <a:prstGeom prst="line">
                           <a:avLst/>
@@ -235,7 +235,7 @@
           </mc:Choice>
           <mc:Fallback>
             <w:pict>
-              <v:line id="shape_0" from="466.45pt,-288.5pt" to="469.6pt,332.65pt" ID="Shape 1" stroked="t" style="position:absolute;mso-position-horizontal-relative:page;mso-position-vertical-relative:page">
+              <v:line id="shape_0" from="474.85pt,-19pt" to="478.05pt,1pt" ID="Shape 1" stroked="t" style="position:absolute;mso-position-horizontal-relative:page;mso-position-vertical-relative:page">
                 <v:stroke color="black" weight="12600" joinstyle="miter" endcap="flat"/>
                 <v:fill o:detectmouseclick="t" on="false"/>
               </v:line>
@@ -1718,9 +1718,9 @@
                   <wp:posOffset>1363345</wp:posOffset>
                 </wp:positionH>
                 <wp:positionV relativeFrom="page">
-                  <wp:posOffset>9777730</wp:posOffset>
+                  <wp:posOffset>9779000</wp:posOffset>
                 </wp:positionV>
-                <wp:extent cx="5288280" cy="2540"/>
+                <wp:extent cx="5288915" cy="3175"/>
                 <wp:effectExtent l="0" t="0" r="0" b="0"/>
                 <wp:wrapNone/>
                 <wp:docPr id="8" name="Shape 11"/>
@@ -1731,7 +1731,7 @@
                       <wps:spPr>
                         <a:xfrm>
                           <a:off x="0" y="0"/>
-                          <a:ext cx="5287680" cy="5760"/>
+                          <a:ext cx="5288400" cy="5040"/>
                         </a:xfrm>
                         <a:prstGeom prst="line">
                           <a:avLst/>
@@ -1758,7 +1758,7 @@
           </mc:Choice>
           <mc:Fallback>
             <w:pict>
-              <v:line id="shape_0" from="107.4pt,769.7pt" to="523.7pt,770.1pt" ID="Shape 11" stroked="t" style="position:absolute;mso-position-horizontal-relative:page;mso-position-vertical-relative:page">
+              <v:line id="shape_0" from="107.35pt,769.8pt" to="523.7pt,770.15pt" ID="Shape 11" stroked="t" style="position:absolute;mso-position-horizontal-relative:page;mso-position-vertical-relative:page">
                 <v:stroke color="black" weight="12600" joinstyle="miter" endcap="flat"/>
                 <v:fill o:detectmouseclick="t" on="false"/>
               </v:line>
@@ -1774,9 +1774,9 @@
                   <wp:posOffset>1363345</wp:posOffset>
                 </wp:positionH>
                 <wp:positionV relativeFrom="page">
-                  <wp:posOffset>914400</wp:posOffset>
+                  <wp:posOffset>915670</wp:posOffset>
                 </wp:positionV>
-                <wp:extent cx="5288280" cy="2540"/>
+                <wp:extent cx="5288915" cy="3175"/>
                 <wp:effectExtent l="0" t="0" r="0" b="0"/>
                 <wp:wrapNone/>
                 <wp:docPr id="9" name="Shape 10"/>
@@ -1787,7 +1787,7 @@
                       <wps:spPr>
                         <a:xfrm>
                           <a:off x="0" y="0"/>
-                          <a:ext cx="5287680" cy="5760"/>
+                          <a:ext cx="5288400" cy="5040"/>
                         </a:xfrm>
                         <a:prstGeom prst="line">
                           <a:avLst/>
@@ -1814,7 +1814,7 @@
           </mc:Choice>
           <mc:Fallback>
             <w:pict>
-              <v:line id="shape_0" from="107.4pt,71.8pt" to="523.7pt,72.2pt" ID="Shape 10" stroked="t" style="position:absolute;mso-position-horizontal-relative:page;mso-position-vertical-relative:page">
+              <v:line id="shape_0" from="107.35pt,71.9pt" to="523.7pt,72.25pt" ID="Shape 10" stroked="t" style="position:absolute;mso-position-horizontal-relative:page;mso-position-vertical-relative:page">
                 <v:stroke color="black" weight="12600" joinstyle="miter" endcap="flat"/>
                 <v:fill o:detectmouseclick="t" on="false"/>
               </v:line>
@@ -1827,12 +1827,12 @@
               <wp:anchor behindDoc="1" distT="0" distB="0" distL="0" distR="0" simplePos="0" locked="0" layoutInCell="1" allowOverlap="1" relativeHeight="38">
                 <wp:simplePos x="0" y="0"/>
                 <wp:positionH relativeFrom="page">
-                  <wp:posOffset>7659370</wp:posOffset>
+                  <wp:posOffset>11433175</wp:posOffset>
                 </wp:positionH>
                 <wp:positionV relativeFrom="page">
-                  <wp:posOffset>-3769995</wp:posOffset>
+                  <wp:posOffset>-4102735</wp:posOffset>
                 </wp:positionV>
-                <wp:extent cx="40005" cy="254635"/>
+                <wp:extent cx="1905" cy="7766685"/>
                 <wp:effectExtent l="0" t="0" r="0" b="0"/>
                 <wp:wrapNone/>
                 <wp:docPr id="10" name="Shape 9"/>
@@ -1843,7 +1843,7 @@
                       <wps:spPr>
                         <a:xfrm>
                           <a:off x="0" y="0"/>
-                          <a:ext cx="40680" cy="7889400"/>
+                          <a:ext cx="41400" cy="254520"/>
                         </a:xfrm>
                         <a:prstGeom prst="line">
                           <a:avLst/>
@@ -1870,7 +1870,7 @@
           </mc:Choice>
           <mc:Fallback>
             <w:pict>
-              <v:line id="shape_0" from="594.65pt,-288.5pt" to="597.8pt,332.65pt" ID="Shape 9" stroked="t" style="position:absolute;mso-position-horizontal-relative:page;mso-position-vertical-relative:page">
+              <v:line id="shape_0" from="594.6pt,-19pt" to="597.8pt,1pt" ID="Shape 9" stroked="t" style="position:absolute;mso-position-horizontal-relative:page;mso-position-vertical-relative:page">
                 <v:stroke color="black" weight="12600" joinstyle="miter" endcap="flat"/>
                 <v:fill o:detectmouseclick="t" on="false"/>
               </v:line>
@@ -1883,12 +1883,12 @@
               <wp:anchor behindDoc="1" distT="0" distB="0" distL="0" distR="0" simplePos="0" locked="0" layoutInCell="1" allowOverlap="1" relativeHeight="39">
                 <wp:simplePos x="0" y="0"/>
                 <wp:positionH relativeFrom="page">
-                  <wp:posOffset>6031865</wp:posOffset>
+                  <wp:posOffset>9853295</wp:posOffset>
                 </wp:positionH>
                 <wp:positionV relativeFrom="page">
-                  <wp:posOffset>-3769995</wp:posOffset>
+                  <wp:posOffset>-4043680</wp:posOffset>
                 </wp:positionV>
-                <wp:extent cx="40005" cy="254635"/>
+                <wp:extent cx="1905" cy="7647305"/>
                 <wp:effectExtent l="0" t="0" r="0" b="0"/>
                 <wp:wrapNone/>
                 <wp:docPr id="11" name="Shape 8"/>
@@ -1899,7 +1899,7 @@
                       <wps:spPr>
                         <a:xfrm>
                           <a:off x="0" y="0"/>
-                          <a:ext cx="41400" cy="7889400"/>
+                          <a:ext cx="41400" cy="254520"/>
                         </a:xfrm>
                         <a:prstGeom prst="line">
                           <a:avLst/>
@@ -1926,7 +1926,7 @@
           </mc:Choice>
           <mc:Fallback>
             <w:pict>
-              <v:line id="shape_0" from="466.5pt,-288.5pt" to="469.7pt,332.65pt" ID="Shape 8" stroked="t" style="position:absolute;mso-position-horizontal-relative:page;mso-position-vertical-relative:page">
+              <v:line id="shape_0" from="474.9pt,-19pt" to="478.1pt,1pt" ID="Shape 8" stroked="t" style="position:absolute;mso-position-horizontal-relative:page;mso-position-vertical-relative:page">
                 <v:stroke color="black" weight="12600" joinstyle="miter" endcap="flat"/>
                 <v:fill o:detectmouseclick="t" on="false"/>
               </v:line>
@@ -2435,9 +2435,9 @@
                   <wp:posOffset>2716530</wp:posOffset>
                 </wp:positionH>
                 <wp:positionV relativeFrom="paragraph">
-                  <wp:posOffset>10795</wp:posOffset>
+                  <wp:posOffset>11430</wp:posOffset>
                 </wp:positionV>
-                <wp:extent cx="800100" cy="2540"/>
+                <wp:extent cx="800735" cy="3175"/>
                 <wp:effectExtent l="0" t="0" r="0" b="0"/>
                 <wp:wrapNone/>
                 <wp:docPr id="14" name="Shape 14"/>
@@ -2448,7 +2448,7 @@
                       <wps:spPr>
                         <a:xfrm>
                           <a:off x="0" y="0"/>
-                          <a:ext cx="799560" cy="4320"/>
+                          <a:ext cx="800280" cy="4320"/>
                         </a:xfrm>
                         <a:prstGeom prst="line">
                           <a:avLst/>
@@ -2475,7 +2475,7 @@
           </mc:Choice>
           <mc:Fallback>
             <w:pict>
-              <v:line id="shape_0" from="213.9pt,0.7pt" to="276.8pt,1pt" ID="Shape 14" stroked="t" style="position:absolute">
+              <v:line id="shape_0" from="213.9pt,0.75pt" to="276.85pt,1.05pt" ID="Shape 14" stroked="t" style="position:absolute">
                 <v:stroke color="black" weight="5040" joinstyle="miter" endcap="flat"/>
                 <v:fill o:detectmouseclick="t" on="false"/>
               </v:line>
@@ -2986,8 +2986,8 @@
         </w:tblCellMar>
       </w:tblPr>
       <w:tblGrid>
-        <w:gridCol w:w="2699"/>
-        <w:gridCol w:w="3277"/>
+        <w:gridCol w:w="2698"/>
+        <w:gridCol w:w="3278"/>
         <w:gridCol w:w="3050"/>
       </w:tblGrid>
       <w:tr>
@@ -2996,7 +2996,7 @@
         </w:trPr>
         <w:tc>
           <w:tcPr>
-            <w:tcW w:w="2699" w:type="dxa"/>
+            <w:tcW w:w="2698" w:type="dxa"/>
             <w:tcBorders/>
             <w:shd w:fill="auto" w:val="clear"/>
             <w:vAlign w:val="bottom"/>
@@ -3026,7 +3026,7 @@
         </w:tc>
         <w:tc>
           <w:tcPr>
-            <w:tcW w:w="3277" w:type="dxa"/>
+            <w:tcW w:w="3278" w:type="dxa"/>
             <w:tcBorders/>
             <w:shd w:fill="auto" w:val="clear"/>
             <w:vAlign w:val="bottom"/>
@@ -3090,7 +3090,7 @@
         </w:trPr>
         <w:tc>
           <w:tcPr>
-            <w:tcW w:w="2699" w:type="dxa"/>
+            <w:tcW w:w="2698" w:type="dxa"/>
             <w:tcBorders/>
             <w:shd w:fill="auto" w:val="clear"/>
             <w:vAlign w:val="bottom"/>
@@ -3116,7 +3116,7 @@
         </w:tc>
         <w:tc>
           <w:tcPr>
-            <w:tcW w:w="3277" w:type="dxa"/>
+            <w:tcW w:w="3278" w:type="dxa"/>
             <w:tcBorders/>
             <w:shd w:fill="auto" w:val="clear"/>
             <w:vAlign w:val="bottom"/>
@@ -3180,7 +3180,7 @@
         </w:trPr>
         <w:tc>
           <w:tcPr>
-            <w:tcW w:w="2699" w:type="dxa"/>
+            <w:tcW w:w="2698" w:type="dxa"/>
             <w:tcBorders/>
             <w:shd w:fill="auto" w:val="clear"/>
             <w:vAlign w:val="bottom"/>
@@ -3211,7 +3211,7 @@
         </w:tc>
         <w:tc>
           <w:tcPr>
-            <w:tcW w:w="3277" w:type="dxa"/>
+            <w:tcW w:w="3278" w:type="dxa"/>
             <w:tcBorders/>
             <w:shd w:fill="auto" w:val="clear"/>
             <w:vAlign w:val="bottom"/>
@@ -3523,9 +3523,9 @@
                   <wp:posOffset>1362710</wp:posOffset>
                 </wp:positionH>
                 <wp:positionV relativeFrom="page">
-                  <wp:posOffset>9777730</wp:posOffset>
+                  <wp:posOffset>9779000</wp:posOffset>
                 </wp:positionV>
-                <wp:extent cx="5288915" cy="2540"/>
+                <wp:extent cx="5289550" cy="3175"/>
                 <wp:effectExtent l="0" t="0" r="0" b="0"/>
                 <wp:wrapNone/>
                 <wp:docPr id="15" name="Shape 18"/>
@@ -3536,7 +3536,7 @@
                       <wps:spPr>
                         <a:xfrm>
                           <a:off x="0" y="0"/>
-                          <a:ext cx="5288400" cy="5760"/>
+                          <a:ext cx="5288760" cy="5040"/>
                         </a:xfrm>
                         <a:prstGeom prst="line">
                           <a:avLst/>
@@ -3563,7 +3563,7 @@
           </mc:Choice>
           <mc:Fallback>
             <w:pict>
-              <v:line id="shape_0" from="107.35pt,769.7pt" to="523.7pt,770.1pt" ID="Shape 18" stroked="t" style="position:absolute;mso-position-horizontal-relative:page;mso-position-vertical-relative:page">
+              <v:line id="shape_0" from="107.3pt,769.8pt" to="523.7pt,770.15pt" ID="Shape 18" stroked="t" style="position:absolute;mso-position-horizontal-relative:page;mso-position-vertical-relative:page">
                 <v:stroke color="black" weight="12600" joinstyle="miter" endcap="flat"/>
                 <v:fill o:detectmouseclick="t" on="false"/>
               </v:line>
@@ -3579,9 +3579,9 @@
                   <wp:posOffset>1362710</wp:posOffset>
                 </wp:positionH>
                 <wp:positionV relativeFrom="page">
-                  <wp:posOffset>914400</wp:posOffset>
+                  <wp:posOffset>915670</wp:posOffset>
                 </wp:positionV>
-                <wp:extent cx="5288915" cy="2540"/>
+                <wp:extent cx="5289550" cy="3175"/>
                 <wp:effectExtent l="0" t="0" r="0" b="0"/>
                 <wp:wrapNone/>
                 <wp:docPr id="16" name="Shape 17"/>
@@ -3592,7 +3592,7 @@
                       <wps:spPr>
                         <a:xfrm>
                           <a:off x="0" y="0"/>
-                          <a:ext cx="5288400" cy="5760"/>
+                          <a:ext cx="5288760" cy="5040"/>
                         </a:xfrm>
                         <a:prstGeom prst="line">
                           <a:avLst/>
@@ -3619,7 +3619,7 @@
           </mc:Choice>
           <mc:Fallback>
             <w:pict>
-              <v:line id="shape_0" from="107.35pt,71.8pt" to="523.7pt,72.2pt" ID="Shape 17" stroked="t" style="position:absolute;mso-position-horizontal-relative:page;mso-position-vertical-relative:page">
+              <v:line id="shape_0" from="107.3pt,71.9pt" to="523.7pt,72.25pt" ID="Shape 17" stroked="t" style="position:absolute;mso-position-horizontal-relative:page;mso-position-vertical-relative:page">
                 <v:stroke color="black" weight="12600" joinstyle="miter" endcap="flat"/>
                 <v:fill o:detectmouseclick="t" on="false"/>
               </v:line>
@@ -3632,12 +3632,12 @@
               <wp:anchor behindDoc="1" distT="0" distB="0" distL="0" distR="0" simplePos="0" locked="0" layoutInCell="1" allowOverlap="1" relativeHeight="31">
                 <wp:simplePos x="0" y="0"/>
                 <wp:positionH relativeFrom="page">
-                  <wp:posOffset>9763125</wp:posOffset>
+                  <wp:posOffset>11091545</wp:posOffset>
                 </wp:positionH>
                 <wp:positionV relativeFrom="page">
-                  <wp:posOffset>-10655935</wp:posOffset>
+                  <wp:posOffset>-14187170</wp:posOffset>
                 </wp:positionV>
-                <wp:extent cx="14605" cy="4438650"/>
+                <wp:extent cx="9525" cy="7089140"/>
                 <wp:effectExtent l="0" t="0" r="0" b="0"/>
                 <wp:wrapNone/>
                 <wp:docPr id="17" name="Shape 16"/>
@@ -3648,7 +3648,7 @@
                       <wps:spPr>
                         <a:xfrm>
                           <a:off x="0" y="0"/>
-                          <a:ext cx="20160" cy="9862200"/>
+                          <a:ext cx="23400" cy="4438800"/>
                         </a:xfrm>
                         <a:prstGeom prst="line">
                           <a:avLst/>
@@ -3675,7 +3675,7 @@
           </mc:Choice>
           <mc:Fallback>
             <w:pict>
-              <v:line id="shape_0" from="594.6pt,-665.15pt" to="596.15pt,111.35pt" ID="Shape 16" stroked="t" style="position:absolute;mso-position-horizontal-relative:page;mso-position-vertical-relative:page">
+              <v:line id="shape_0" from="594.65pt,-839pt" to="596.45pt,-489.55pt" ID="Shape 16" stroked="t" style="position:absolute;mso-position-horizontal-relative:page;mso-position-vertical-relative:page">
                 <v:stroke color="black" weight="12600" joinstyle="miter" endcap="flat"/>
                 <v:fill o:detectmouseclick="t" on="false"/>
               </v:line>
@@ -3688,12 +3688,12 @@
               <wp:anchor behindDoc="1" distT="0" distB="0" distL="0" distR="0" simplePos="0" locked="0" layoutInCell="1" allowOverlap="1" relativeHeight="32">
                 <wp:simplePos x="0" y="0"/>
                 <wp:positionH relativeFrom="page">
-                  <wp:posOffset>9763125</wp:posOffset>
+                  <wp:posOffset>11091545</wp:posOffset>
                 </wp:positionH>
                 <wp:positionV relativeFrom="page">
-                  <wp:posOffset>-10655935</wp:posOffset>
+                  <wp:posOffset>-14187170</wp:posOffset>
                 </wp:positionV>
-                <wp:extent cx="14605" cy="4438650"/>
+                <wp:extent cx="9525" cy="7089140"/>
                 <wp:effectExtent l="0" t="0" r="0" b="0"/>
                 <wp:wrapNone/>
                 <wp:docPr id="18" name="Shape 15"/>
@@ -3704,7 +3704,7 @@
                       <wps:spPr>
                         <a:xfrm>
                           <a:off x="0" y="0"/>
-                          <a:ext cx="20160" cy="9862200"/>
+                          <a:ext cx="23400" cy="4438800"/>
                         </a:xfrm>
                         <a:prstGeom prst="line">
                           <a:avLst/>
@@ -3731,7 +3731,7 @@
           </mc:Choice>
           <mc:Fallback>
             <w:pict>
-              <v:line id="shape_0" from="594.6pt,-665.15pt" to="596.15pt,111.35pt" ID="Shape 15" stroked="t" style="position:absolute;mso-position-horizontal-relative:page;mso-position-vertical-relative:page">
+              <v:line id="shape_0" from="594.65pt,-839pt" to="596.45pt,-489.55pt" ID="Shape 15" stroked="t" style="position:absolute;mso-position-horizontal-relative:page;mso-position-vertical-relative:page">
                 <v:stroke color="black" weight="12600" joinstyle="miter" endcap="flat"/>
                 <v:fill o:detectmouseclick="t" on="false"/>
               </v:line>
@@ -3958,47 +3958,6 @@
     </w:p>
     <w:p>
       <w:pPr>
-        <w:pStyle w:val="Normal"/>
-        <w:widowControl/>
-        <w:bidi w:val="0"/>
-        <w:spacing w:lineRule="auto" w:line="252" w:before="0" w:after="0"/>
-        <w:ind w:left="360" w:right="449" w:hanging="0"/>
-        <w:jc w:val="both"/>
-        <w:rPr>
-          <w:b w:val="false"/>
-          <w:b w:val="false"/>
-          <w:i w:val="false"/>
-          <w:i w:val="false"/>
-          <w:caps w:val="false"/>
-          <w:smallCaps w:val="false"/>
-          <w:spacing w:val="0"/>
-        </w:rPr>
-      </w:pPr>
-      <w:r>
-        <w:rPr>
-          <w:b w:val="false"/>
-          <w:i w:val="false"/>
-          <w:caps w:val="false"/>
-          <w:smallCaps w:val="false"/>
-          <w:spacing w:val="0"/>
-          <w:sz w:val="24"/>
-          <w:szCs w:val="24"/>
-        </w:rPr>
-        <w:t>It can be ensured that this will lead to better performance with smaller systems. The overall system performance maximizes by the optimization of system performance. The system learns to solve the problem with a minimum number of processing steps which results in smaller networks</w:t>
-      </w:r>
-      <w:r>
-        <w:rPr>
-          <w:b w:val="false"/>
-          <w:i w:val="false"/>
-          <w:caps w:val="false"/>
-          <w:smallCaps w:val="false"/>
-          <w:spacing w:val="0"/>
-        </w:rPr>
-        <w:t>.</w:t>
-      </w:r>
-    </w:p>
-    <w:p>
-      <w:pPr>
         <w:sectPr>
           <w:type w:val="nextPage"/>
           <w:pgSz w:w="11906" w:h="16838"/>
@@ -4031,7 +3990,20 @@
           <w:caps w:val="false"/>
           <w:smallCaps w:val="false"/>
           <w:spacing w:val="0"/>
-        </w:rPr>
+          <w:sz w:val="24"/>
+          <w:szCs w:val="24"/>
+        </w:rPr>
+        <w:t>It can be ensured that this will lead to better performance with smaller systems. The overall system performance maximizes by the optimization of system performance. The system learns to solve the problem with a minimum number of processing steps which results in smaller networks</w:t>
+      </w:r>
+      <w:r>
+        <w:rPr>
+          <w:b w:val="false"/>
+          <w:i w:val="false"/>
+          <w:caps w:val="false"/>
+          <w:smallCaps w:val="false"/>
+          <w:spacing w:val="0"/>
+        </w:rPr>
+        <w:t>.</w:t>
       </w:r>
     </w:p>
     <w:p>
@@ -4059,9 +4031,9 @@
                   <wp:posOffset>1362710</wp:posOffset>
                 </wp:positionH>
                 <wp:positionV relativeFrom="page">
-                  <wp:posOffset>9777730</wp:posOffset>
+                  <wp:posOffset>9779000</wp:posOffset>
                 </wp:positionV>
-                <wp:extent cx="5288915" cy="2540"/>
+                <wp:extent cx="5289550" cy="3175"/>
                 <wp:effectExtent l="0" t="0" r="0" b="0"/>
                 <wp:wrapNone/>
                 <wp:docPr id="19" name="Shape 22"/>
@@ -4072,7 +4044,7 @@
                       <wps:spPr>
                         <a:xfrm>
                           <a:off x="0" y="0"/>
-                          <a:ext cx="5288400" cy="5760"/>
+                          <a:ext cx="5288760" cy="5040"/>
                         </a:xfrm>
                         <a:prstGeom prst="line">
                           <a:avLst/>
@@ -4099,7 +4071,7 @@
           </mc:Choice>
           <mc:Fallback>
             <w:pict>
-              <v:line id="shape_0" from="107.35pt,769.7pt" to="523.7pt,770.1pt" ID="Shape 22" stroked="t" style="position:absolute;mso-position-horizontal-relative:page;mso-position-vertical-relative:page">
+              <v:line id="shape_0" from="107.3pt,769.8pt" to="523.7pt,770.15pt" ID="Shape 22" stroked="t" style="position:absolute;mso-position-horizontal-relative:page;mso-position-vertical-relative:page">
                 <v:stroke color="black" weight="12600" joinstyle="miter" endcap="flat"/>
                 <v:fill o:detectmouseclick="t" on="false"/>
               </v:line>
@@ -4115,9 +4087,9 @@
                   <wp:posOffset>1362710</wp:posOffset>
                 </wp:positionH>
                 <wp:positionV relativeFrom="page">
-                  <wp:posOffset>914400</wp:posOffset>
+                  <wp:posOffset>915670</wp:posOffset>
                 </wp:positionV>
-                <wp:extent cx="5288915" cy="2540"/>
+                <wp:extent cx="5289550" cy="3175"/>
                 <wp:effectExtent l="0" t="0" r="0" b="0"/>
                 <wp:wrapNone/>
                 <wp:docPr id="20" name="Shape 21"/>
@@ -4128,7 +4100,7 @@
                       <wps:spPr>
                         <a:xfrm>
                           <a:off x="0" y="0"/>
-                          <a:ext cx="5288400" cy="5760"/>
+                          <a:ext cx="5288760" cy="5040"/>
                         </a:xfrm>
                         <a:prstGeom prst="line">
                           <a:avLst/>
@@ -4155,7 +4127,7 @@
           </mc:Choice>
           <mc:Fallback>
             <w:pict>
-              <v:line id="shape_0" from="107.35pt,71.8pt" to="523.7pt,72.2pt" ID="Shape 21" stroked="t" style="position:absolute;mso-position-horizontal-relative:page;mso-position-vertical-relative:page">
+              <v:line id="shape_0" from="107.3pt,71.9pt" to="523.7pt,72.25pt" ID="Shape 21" stroked="t" style="position:absolute;mso-position-horizontal-relative:page;mso-position-vertical-relative:page">
                 <v:stroke color="black" weight="12600" joinstyle="miter" endcap="flat"/>
                 <v:fill o:detectmouseclick="t" on="false"/>
               </v:line>
@@ -4168,12 +4140,12 @@
               <wp:anchor behindDoc="1" distT="0" distB="0" distL="0" distR="0" simplePos="0" locked="0" layoutInCell="1" allowOverlap="1" relativeHeight="27">
                 <wp:simplePos x="0" y="0"/>
                 <wp:positionH relativeFrom="page">
-                  <wp:posOffset>7659370</wp:posOffset>
+                  <wp:posOffset>11433175</wp:posOffset>
                 </wp:positionH>
                 <wp:positionV relativeFrom="page">
-                  <wp:posOffset>-3769995</wp:posOffset>
+                  <wp:posOffset>-7630795</wp:posOffset>
                 </wp:positionV>
-                <wp:extent cx="40005" cy="254635"/>
+                <wp:extent cx="1905" cy="7766685"/>
                 <wp:effectExtent l="0" t="0" r="0" b="0"/>
                 <wp:wrapNone/>
                 <wp:docPr id="21" name="Shape 20"/>
@@ -4184,7 +4156,7 @@
                       <wps:spPr>
                         <a:xfrm>
                           <a:off x="0" y="0"/>
-                          <a:ext cx="40680" cy="7889400"/>
+                          <a:ext cx="41400" cy="254520"/>
                         </a:xfrm>
                         <a:prstGeom prst="line">
                           <a:avLst/>
@@ -4211,7 +4183,7 @@
           </mc:Choice>
           <mc:Fallback>
             <w:pict>
-              <v:line id="shape_0" from="594.65pt,-288.5pt" to="597.8pt,332.65pt" ID="Shape 20" stroked="t" style="position:absolute;mso-position-horizontal-relative:page;mso-position-vertical-relative:page">
+              <v:line id="shape_0" from="594.6pt,-296.8pt" to="597.8pt,-276.8pt" ID="Shape 20" stroked="t" style="position:absolute;mso-position-horizontal-relative:page;mso-position-vertical-relative:page">
                 <v:stroke color="black" weight="12600" joinstyle="miter" endcap="flat"/>
                 <v:fill o:detectmouseclick="t" on="false"/>
               </v:line>
@@ -4224,12 +4196,12 @@
               <wp:anchor behindDoc="1" distT="0" distB="0" distL="0" distR="0" simplePos="0" locked="0" layoutInCell="1" allowOverlap="1" relativeHeight="28">
                 <wp:simplePos x="0" y="0"/>
                 <wp:positionH relativeFrom="page">
-                  <wp:posOffset>6031230</wp:posOffset>
+                  <wp:posOffset>9912350</wp:posOffset>
                 </wp:positionH>
                 <wp:positionV relativeFrom="page">
-                  <wp:posOffset>-3769995</wp:posOffset>
+                  <wp:posOffset>-7630795</wp:posOffset>
                 </wp:positionV>
-                <wp:extent cx="40005" cy="254635"/>
+                <wp:extent cx="1905" cy="7766685"/>
                 <wp:effectExtent l="0" t="0" r="0" b="0"/>
                 <wp:wrapNone/>
                 <wp:docPr id="22" name="Shape 19"/>
@@ -4240,7 +4212,7 @@
                       <wps:spPr>
                         <a:xfrm>
                           <a:off x="0" y="0"/>
-                          <a:ext cx="40680" cy="7889400"/>
+                          <a:ext cx="41400" cy="254520"/>
                         </a:xfrm>
                         <a:prstGeom prst="line">
                           <a:avLst/>
@@ -4267,7 +4239,7 @@
           </mc:Choice>
           <mc:Fallback>
             <w:pict>
-              <v:line id="shape_0" from="466.45pt,-288.5pt" to="469.6pt,332.65pt" ID="Shape 19" stroked="t" style="position:absolute;mso-position-horizontal-relative:page;mso-position-vertical-relative:page">
+              <v:line id="shape_0" from="474.85pt,-296.8pt" to="478.05pt,-276.8pt" ID="Shape 19" stroked="t" style="position:absolute;mso-position-horizontal-relative:page;mso-position-vertical-relative:page">
                 <v:stroke color="black" weight="12600" joinstyle="miter" endcap="flat"/>
                 <v:fill o:detectmouseclick="t" on="false"/>
               </v:line>
@@ -9504,7 +9476,7 @@
     <w:p>
       <w:pPr>
         <w:pStyle w:val="Normal"/>
-        <w:spacing w:lineRule="auto" w:line="364" w:before="0" w:after="0"/>
+        <w:spacing w:lineRule="auto" w:line="362" w:before="0" w:after="0"/>
         <w:ind w:left="720" w:right="6" w:hanging="0"/>
         <w:jc w:val="both"/>
         <w:rPr>
@@ -9551,7 +9523,7 @@
     <w:p>
       <w:pPr>
         <w:pStyle w:val="Normal"/>
-        <w:spacing w:lineRule="auto" w:line="364" w:before="0" w:after="0"/>
+        <w:spacing w:lineRule="auto" w:line="362" w:before="0" w:after="0"/>
         <w:ind w:left="720" w:right="6" w:hanging="0"/>
         <w:jc w:val="both"/>
         <w:rPr>
@@ -9583,7 +9555,7 @@
     <w:p>
       <w:pPr>
         <w:pStyle w:val="Normal"/>
-        <w:spacing w:lineRule="auto" w:line="364" w:before="0" w:after="0"/>
+        <w:spacing w:lineRule="auto" w:line="362" w:before="0" w:after="0"/>
         <w:ind w:left="720" w:right="6" w:hanging="0"/>
         <w:jc w:val="both"/>
         <w:rPr>
@@ -9625,7 +9597,7 @@
     <w:p>
       <w:pPr>
         <w:pStyle w:val="Normal"/>
-        <w:spacing w:lineRule="auto" w:line="364" w:before="0" w:after="0"/>
+        <w:spacing w:lineRule="auto" w:line="362" w:before="0" w:after="0"/>
         <w:ind w:left="720" w:right="6" w:hanging="0"/>
         <w:jc w:val="both"/>
         <w:rPr>
@@ -9651,7 +9623,7 @@
     <w:p>
       <w:pPr>
         <w:pStyle w:val="Normal"/>
-        <w:spacing w:lineRule="auto" w:line="364" w:before="0" w:after="0"/>
+        <w:spacing w:lineRule="auto" w:line="362" w:before="0" w:after="0"/>
         <w:ind w:left="720" w:right="6" w:hanging="0"/>
         <w:jc w:val="both"/>
         <w:rPr>
@@ -9677,7 +9649,7 @@
     <w:p>
       <w:pPr>
         <w:pStyle w:val="Normal"/>
-        <w:spacing w:lineRule="auto" w:line="364" w:before="0" w:after="0"/>
+        <w:spacing w:lineRule="auto" w:line="362" w:before="0" w:after="0"/>
         <w:ind w:left="720" w:right="6" w:hanging="0"/>
         <w:jc w:val="both"/>
         <w:rPr>
@@ -9808,9 +9780,9 @@
                   <wp:posOffset>455295</wp:posOffset>
                 </wp:positionH>
                 <wp:positionV relativeFrom="paragraph">
-                  <wp:posOffset>19685</wp:posOffset>
+                  <wp:posOffset>20955</wp:posOffset>
                 </wp:positionV>
-                <wp:extent cx="5275580" cy="2540"/>
+                <wp:extent cx="5276215" cy="3175"/>
                 <wp:effectExtent l="0" t="0" r="0" b="0"/>
                 <wp:wrapNone/>
                 <wp:docPr id="23" name="Shape 23"/>
@@ -9821,7 +9793,7 @@
                       <wps:spPr>
                         <a:xfrm>
                           <a:off x="0" y="0"/>
-                          <a:ext cx="5275080" cy="5760"/>
+                          <a:ext cx="5275440" cy="5040"/>
                         </a:xfrm>
                         <a:prstGeom prst="line">
                           <a:avLst/>
@@ -9848,7 +9820,7 @@
           </mc:Choice>
           <mc:Fallback>
             <w:pict>
-              <v:line id="shape_0" from="35.9pt,1.35pt" to="451.2pt,1.75pt" ID="Shape 23" stroked="t" style="position:absolute">
+              <v:line id="shape_0" from="35.85pt,1.45pt" to="451.2pt,1.8pt" ID="Shape 23" stroked="t" style="position:absolute">
                 <v:stroke color="black" weight="5040" joinstyle="miter" endcap="flat"/>
                 <v:fill o:detectmouseclick="t" on="false"/>
               </v:line>
@@ -9896,7 +9868,7 @@
     <w:p>
       <w:pPr>
         <w:pStyle w:val="Normal"/>
-        <w:spacing w:lineRule="auto" w:line="364" w:before="0" w:after="0"/>
+        <w:spacing w:lineRule="auto" w:line="362" w:before="0" w:after="0"/>
         <w:ind w:left="720" w:right="6" w:hanging="0"/>
         <w:jc w:val="both"/>
         <w:rPr>
@@ -10315,9 +10287,9 @@
                   <wp:posOffset>455295</wp:posOffset>
                 </wp:positionH>
                 <wp:positionV relativeFrom="paragraph">
-                  <wp:posOffset>688340</wp:posOffset>
+                  <wp:posOffset>689610</wp:posOffset>
                 </wp:positionV>
-                <wp:extent cx="5275580" cy="2540"/>
+                <wp:extent cx="5276215" cy="3175"/>
                 <wp:effectExtent l="0" t="0" r="0" b="0"/>
                 <wp:wrapNone/>
                 <wp:docPr id="24" name="Shape 24"/>
@@ -10328,7 +10300,7 @@
                       <wps:spPr>
                         <a:xfrm>
                           <a:off x="0" y="0"/>
-                          <a:ext cx="5275080" cy="5760"/>
+                          <a:ext cx="5275440" cy="5040"/>
                         </a:xfrm>
                         <a:prstGeom prst="line">
                           <a:avLst/>
@@ -10355,7 +10327,7 @@
           </mc:Choice>
           <mc:Fallback>
             <w:pict>
-              <v:line id="shape_0" from="35.9pt,54pt" to="451.2pt,54.4pt" ID="Shape 24" stroked="t" style="position:absolute">
+              <v:line id="shape_0" from="35.85pt,54.1pt" to="451.2pt,54.45pt" ID="Shape 24" stroked="t" style="position:absolute">
                 <v:stroke color="black" weight="12600" joinstyle="miter" endcap="flat"/>
                 <v:fill o:detectmouseclick="t" on="false"/>
               </v:line>
@@ -10835,7 +10807,7 @@
     <w:p>
       <w:pPr>
         <w:pStyle w:val="Normal"/>
-        <w:spacing w:lineRule="auto" w:line="364" w:before="0" w:after="0"/>
+        <w:spacing w:lineRule="auto" w:line="362" w:before="0" w:after="0"/>
         <w:ind w:left="720" w:right="6" w:hanging="0"/>
         <w:jc w:val="both"/>
         <w:rPr>
@@ -11046,9 +11018,9 @@
                   <wp:posOffset>455295</wp:posOffset>
                 </wp:positionH>
                 <wp:positionV relativeFrom="paragraph">
-                  <wp:posOffset>19685</wp:posOffset>
+                  <wp:posOffset>20955</wp:posOffset>
                 </wp:positionV>
-                <wp:extent cx="5275580" cy="2540"/>
+                <wp:extent cx="5276215" cy="3175"/>
                 <wp:effectExtent l="0" t="0" r="0" b="0"/>
                 <wp:wrapNone/>
                 <wp:docPr id="25" name="Shape 25"/>
@@ -11059,7 +11031,7 @@
                       <wps:spPr>
                         <a:xfrm>
                           <a:off x="0" y="0"/>
-                          <a:ext cx="5275080" cy="5760"/>
+                          <a:ext cx="5275440" cy="5040"/>
                         </a:xfrm>
                         <a:prstGeom prst="line">
                           <a:avLst/>
@@ -11086,7 +11058,7 @@
           </mc:Choice>
           <mc:Fallback>
             <w:pict>
-              <v:line id="shape_0" from="35.9pt,1.35pt" to="451.2pt,1.75pt" ID="Shape 25" stroked="t" style="position:absolute">
+              <v:line id="shape_0" from="35.85pt,1.45pt" to="451.2pt,1.8pt" ID="Shape 25" stroked="t" style="position:absolute">
                 <v:stroke color="black" weight="5040" joinstyle="miter" endcap="flat"/>
                 <v:fill o:detectmouseclick="t" on="false"/>
               </v:line>
@@ -11218,9 +11190,9 @@
                   <wp:posOffset>1731645</wp:posOffset>
                 </wp:positionH>
                 <wp:positionV relativeFrom="paragraph">
-                  <wp:posOffset>187960</wp:posOffset>
+                  <wp:posOffset>188595</wp:posOffset>
                 </wp:positionV>
-                <wp:extent cx="2724150" cy="2540"/>
+                <wp:extent cx="2724785" cy="3175"/>
                 <wp:effectExtent l="0" t="0" r="0" b="0"/>
                 <wp:wrapNone/>
                 <wp:docPr id="26" name="Shape 26"/>
@@ -11231,7 +11203,7 @@
                       <wps:spPr>
                         <a:xfrm>
                           <a:off x="0" y="0"/>
-                          <a:ext cx="2723400" cy="4320"/>
+                          <a:ext cx="2724120" cy="4320"/>
                         </a:xfrm>
                         <a:prstGeom prst="line">
                           <a:avLst/>
@@ -11258,7 +11230,7 @@
           </mc:Choice>
           <mc:Fallback>
             <w:pict>
-              <v:line id="shape_0" from="136.35pt,14.7pt" to="350.75pt,15pt" ID="Shape 26" stroked="t" style="position:absolute">
+              <v:line id="shape_0" from="136.35pt,14.7pt" to="350.8pt,15pt" ID="Shape 26" stroked="t" style="position:absolute">
                 <v:stroke color="black" weight="5040" joinstyle="miter" endcap="flat"/>
                 <v:fill o:detectmouseclick="t" on="false"/>
               </v:line>
@@ -13215,9 +13187,9 @@
                   <wp:posOffset>455295</wp:posOffset>
                 </wp:positionH>
                 <wp:positionV relativeFrom="paragraph">
-                  <wp:posOffset>127000</wp:posOffset>
+                  <wp:posOffset>128270</wp:posOffset>
                 </wp:positionV>
-                <wp:extent cx="5275580" cy="2540"/>
+                <wp:extent cx="5276215" cy="3175"/>
                 <wp:effectExtent l="0" t="0" r="0" b="0"/>
                 <wp:wrapNone/>
                 <wp:docPr id="27" name="Shape 28"/>
@@ -13228,7 +13200,7 @@
                       <wps:spPr>
                         <a:xfrm>
                           <a:off x="0" y="0"/>
-                          <a:ext cx="5275080" cy="5760"/>
+                          <a:ext cx="5275440" cy="5040"/>
                         </a:xfrm>
                         <a:prstGeom prst="line">
                           <a:avLst/>
@@ -13255,7 +13227,7 @@
           </mc:Choice>
           <mc:Fallback>
             <w:pict>
-              <v:line id="shape_0" from="35.9pt,9.8pt" to="451.2pt,10.2pt" ID="Shape 28" stroked="t" style="position:absolute">
+              <v:line id="shape_0" from="35.85pt,9.9pt" to="451.2pt,10.25pt" ID="Shape 28" stroked="t" style="position:absolute">
                 <v:stroke color="black" weight="12600" joinstyle="miter" endcap="flat"/>
                 <v:fill o:detectmouseclick="t" on="false"/>
               </v:line>
@@ -13271,9 +13243,9 @@
                   <wp:posOffset>1731645</wp:posOffset>
                 </wp:positionH>
                 <wp:positionV relativeFrom="paragraph">
-                  <wp:posOffset>47625</wp:posOffset>
+                  <wp:posOffset>48260</wp:posOffset>
                 </wp:positionV>
-                <wp:extent cx="2724150" cy="2540"/>
+                <wp:extent cx="2724785" cy="3175"/>
                 <wp:effectExtent l="0" t="0" r="0" b="0"/>
                 <wp:wrapNone/>
                 <wp:docPr id="28" name="Shape 27"/>
@@ -13284,7 +13256,7 @@
                       <wps:spPr>
                         <a:xfrm>
                           <a:off x="0" y="0"/>
-                          <a:ext cx="2723400" cy="3240"/>
+                          <a:ext cx="2724120" cy="3960"/>
                         </a:xfrm>
                         <a:prstGeom prst="line">
                           <a:avLst/>
@@ -13311,7 +13283,7 @@
           </mc:Choice>
           <mc:Fallback>
             <w:pict>
-              <v:line id="shape_0" from="136.35pt,3.65pt" to="350.75pt,3.85pt" ID="Shape 27" stroked="t" style="position:absolute">
+              <v:line id="shape_0" from="136.35pt,3.7pt" to="350.8pt,3.95pt" ID="Shape 27" stroked="t" style="position:absolute">
                 <v:stroke color="black" weight="5040" joinstyle="miter" endcap="flat"/>
                 <v:fill o:detectmouseclick="t" on="false"/>
               </v:line>
@@ -13432,9 +13404,9 @@
                   <wp:posOffset>455295</wp:posOffset>
                 </wp:positionH>
                 <wp:positionV relativeFrom="paragraph">
-                  <wp:posOffset>19685</wp:posOffset>
+                  <wp:posOffset>20955</wp:posOffset>
                 </wp:positionV>
-                <wp:extent cx="5275580" cy="2540"/>
+                <wp:extent cx="5276215" cy="3175"/>
                 <wp:effectExtent l="0" t="0" r="0" b="0"/>
                 <wp:wrapNone/>
                 <wp:docPr id="29" name="Shape 29"/>
@@ -13445,7 +13417,7 @@
                       <wps:spPr>
                         <a:xfrm>
                           <a:off x="0" y="0"/>
-                          <a:ext cx="5275080" cy="5760"/>
+                          <a:ext cx="5275440" cy="5040"/>
                         </a:xfrm>
                         <a:prstGeom prst="line">
                           <a:avLst/>
@@ -13472,7 +13444,7 @@
           </mc:Choice>
           <mc:Fallback>
             <w:pict>
-              <v:line id="shape_0" from="35.9pt,1.35pt" to="451.2pt,1.75pt" ID="Shape 29" stroked="t" style="position:absolute">
+              <v:line id="shape_0" from="35.85pt,1.45pt" to="451.2pt,1.8pt" ID="Shape 29" stroked="t" style="position:absolute">
                 <v:stroke color="black" weight="5040" joinstyle="miter" endcap="flat"/>
                 <v:fill o:detectmouseclick="t" on="false"/>
               </v:line>
@@ -16744,9 +16716,9 @@
                   <wp:posOffset>455295</wp:posOffset>
                 </wp:positionH>
                 <wp:positionV relativeFrom="paragraph">
-                  <wp:posOffset>74930</wp:posOffset>
+                  <wp:posOffset>76200</wp:posOffset>
                 </wp:positionV>
-                <wp:extent cx="5275580" cy="2540"/>
+                <wp:extent cx="5276215" cy="3175"/>
                 <wp:effectExtent l="0" t="0" r="0" b="0"/>
                 <wp:wrapNone/>
                 <wp:docPr id="30" name="Shape 31"/>
@@ -16757,7 +16729,7 @@
                       <wps:spPr>
                         <a:xfrm>
                           <a:off x="0" y="0"/>
-                          <a:ext cx="5275080" cy="5760"/>
+                          <a:ext cx="5275440" cy="5040"/>
                         </a:xfrm>
                         <a:prstGeom prst="line">
                           <a:avLst/>
@@ -16784,7 +16756,7 @@
           </mc:Choice>
           <mc:Fallback>
             <w:pict>
-              <v:line id="shape_0" from="35.9pt,5.7pt" to="451.2pt,6.1pt" ID="Shape 31" stroked="t" style="position:absolute">
+              <v:line id="shape_0" from="35.85pt,5.8pt" to="451.2pt,6.15pt" ID="Shape 31" stroked="t" style="position:absolute">
                 <v:stroke color="black" weight="12600" joinstyle="miter" endcap="flat"/>
                 <v:fill o:detectmouseclick="t" on="false"/>
               </v:line>
@@ -16800,9 +16772,9 @@
                   <wp:posOffset>1731645</wp:posOffset>
                 </wp:positionH>
                 <wp:positionV relativeFrom="paragraph">
-                  <wp:posOffset>47625</wp:posOffset>
+                  <wp:posOffset>48260</wp:posOffset>
                 </wp:positionV>
-                <wp:extent cx="2724150" cy="2540"/>
+                <wp:extent cx="2724785" cy="3175"/>
                 <wp:effectExtent l="0" t="0" r="0" b="0"/>
                 <wp:wrapNone/>
                 <wp:docPr id="31" name="Shape 30"/>
@@ -16813,7 +16785,7 @@
                       <wps:spPr>
                         <a:xfrm>
                           <a:off x="0" y="0"/>
-                          <a:ext cx="2723400" cy="3240"/>
+                          <a:ext cx="2724120" cy="3960"/>
                         </a:xfrm>
                         <a:prstGeom prst="line">
                           <a:avLst/>
@@ -16840,7 +16812,7 @@
           </mc:Choice>
           <mc:Fallback>
             <w:pict>
-              <v:line id="shape_0" from="136.35pt,3.65pt" to="350.75pt,3.85pt" ID="Shape 30" stroked="t" style="position:absolute">
+              <v:line id="shape_0" from="136.35pt,3.7pt" to="350.8pt,3.95pt" ID="Shape 30" stroked="t" style="position:absolute">
                 <v:stroke color="black" weight="5040" joinstyle="miter" endcap="flat"/>
                 <v:fill o:detectmouseclick="t" on="false"/>
               </v:line>
@@ -16945,9 +16917,9 @@
                   <wp:posOffset>455295</wp:posOffset>
                 </wp:positionH>
                 <wp:positionV relativeFrom="paragraph">
-                  <wp:posOffset>19685</wp:posOffset>
+                  <wp:posOffset>20955</wp:posOffset>
                 </wp:positionV>
-                <wp:extent cx="5275580" cy="2540"/>
+                <wp:extent cx="5276215" cy="3175"/>
                 <wp:effectExtent l="0" t="0" r="0" b="0"/>
                 <wp:wrapNone/>
                 <wp:docPr id="32" name="Shape 32"/>
@@ -16958,7 +16930,7 @@
                       <wps:spPr>
                         <a:xfrm>
                           <a:off x="0" y="0"/>
-                          <a:ext cx="5275080" cy="5760"/>
+                          <a:ext cx="5275440" cy="5040"/>
                         </a:xfrm>
                         <a:prstGeom prst="line">
                           <a:avLst/>
@@ -16985,7 +16957,7 @@
           </mc:Choice>
           <mc:Fallback>
             <w:pict>
-              <v:line id="shape_0" from="35.9pt,1.35pt" to="451.2pt,1.75pt" ID="Shape 32" stroked="t" style="position:absolute">
+              <v:line id="shape_0" from="35.85pt,1.45pt" to="451.2pt,1.8pt" ID="Shape 32" stroked="t" style="position:absolute">
                 <v:stroke color="black" weight="5040" joinstyle="miter" endcap="flat"/>
                 <v:fill o:detectmouseclick="t" on="false"/>
               </v:line>
@@ -18068,9 +18040,9 @@
                   <wp:posOffset>455295</wp:posOffset>
                 </wp:positionH>
                 <wp:positionV relativeFrom="paragraph">
-                  <wp:posOffset>6649085</wp:posOffset>
+                  <wp:posOffset>6650355</wp:posOffset>
                 </wp:positionV>
-                <wp:extent cx="5275580" cy="2540"/>
+                <wp:extent cx="5276215" cy="3175"/>
                 <wp:effectExtent l="0" t="0" r="0" b="0"/>
                 <wp:wrapNone/>
                 <wp:docPr id="33" name="Shape 33"/>
@@ -18081,7 +18053,7 @@
                       <wps:spPr>
                         <a:xfrm>
                           <a:off x="0" y="0"/>
-                          <a:ext cx="5275080" cy="5760"/>
+                          <a:ext cx="5275440" cy="5040"/>
                         </a:xfrm>
                         <a:prstGeom prst="line">
                           <a:avLst/>
@@ -18108,7 +18080,7 @@
           </mc:Choice>
           <mc:Fallback>
             <w:pict>
-              <v:line id="shape_0" from="35.9pt,523.35pt" to="451.2pt,523.75pt" ID="Shape 33" stroked="t" style="position:absolute">
+              <v:line id="shape_0" from="35.85pt,523.45pt" to="451.2pt,523.8pt" ID="Shape 33" stroked="t" style="position:absolute">
                 <v:stroke color="black" weight="12600" joinstyle="miter" endcap="flat"/>
                 <v:fill o:detectmouseclick="t" on="false"/>
               </v:line>
@@ -19694,7 +19666,7 @@
     <w:p>
       <w:pPr>
         <w:pStyle w:val="Normal"/>
-        <w:spacing w:lineRule="auto" w:line="364" w:before="0" w:after="0"/>
+        <w:spacing w:lineRule="auto" w:line="362" w:before="0" w:after="0"/>
         <w:ind w:right="6" w:hanging="0"/>
         <w:jc w:val="both"/>
         <w:rPr>
@@ -19716,7 +19688,7 @@
     <w:p>
       <w:pPr>
         <w:pStyle w:val="Normal"/>
-        <w:spacing w:lineRule="auto" w:line="364" w:before="0" w:after="0"/>
+        <w:spacing w:lineRule="auto" w:line="362" w:before="0" w:after="0"/>
         <w:ind w:right="6" w:hanging="0"/>
         <w:jc w:val="both"/>
         <w:rPr>
@@ -19980,7 +19952,7 @@
     <w:p>
       <w:pPr>
         <w:pStyle w:val="Normal"/>
-        <w:spacing w:lineRule="auto" w:line="364" w:before="0" w:after="0"/>
+        <w:spacing w:lineRule="auto" w:line="362" w:before="0" w:after="0"/>
         <w:ind w:right="6" w:hanging="0"/>
         <w:jc w:val="both"/>
         <w:rPr>
@@ -20002,7 +19974,7 @@
     <w:p>
       <w:pPr>
         <w:pStyle w:val="Normal"/>
-        <w:spacing w:lineRule="auto" w:line="364" w:before="0" w:after="0"/>
+        <w:spacing w:lineRule="auto" w:line="362" w:before="0" w:after="0"/>
         <w:ind w:left="720" w:right="6" w:hanging="0"/>
         <w:jc w:val="both"/>
         <w:rPr>
@@ -20024,7 +19996,7 @@
     <w:p>
       <w:pPr>
         <w:pStyle w:val="Normal"/>
-        <w:spacing w:lineRule="auto" w:line="364" w:before="0" w:after="0"/>
+        <w:spacing w:lineRule="auto" w:line="362" w:before="0" w:after="0"/>
         <w:ind w:left="720" w:right="6" w:hanging="0"/>
         <w:jc w:val="both"/>
         <w:rPr>
@@ -20046,7 +20018,7 @@
     <w:p>
       <w:pPr>
         <w:pStyle w:val="Normal"/>
-        <w:spacing w:lineRule="auto" w:line="364" w:before="0" w:after="0"/>
+        <w:spacing w:lineRule="auto" w:line="362" w:before="0" w:after="0"/>
         <w:ind w:left="720" w:right="6" w:hanging="0"/>
         <w:jc w:val="both"/>
         <w:rPr>
@@ -20068,7 +20040,7 @@
     <w:p>
       <w:pPr>
         <w:pStyle w:val="Normal"/>
-        <w:spacing w:lineRule="auto" w:line="364" w:before="0" w:after="0"/>
+        <w:spacing w:lineRule="auto" w:line="362" w:before="0" w:after="0"/>
         <w:ind w:left="720" w:right="6" w:hanging="0"/>
         <w:jc w:val="both"/>
         <w:rPr>
@@ -20090,7 +20062,7 @@
     <w:p>
       <w:pPr>
         <w:pStyle w:val="Normal"/>
-        <w:spacing w:lineRule="auto" w:line="364" w:before="0" w:after="0"/>
+        <w:spacing w:lineRule="auto" w:line="362" w:before="0" w:after="0"/>
         <w:ind w:left="720" w:right="6" w:hanging="0"/>
         <w:jc w:val="both"/>
         <w:rPr>
@@ -20112,7 +20084,7 @@
     <w:p>
       <w:pPr>
         <w:pStyle w:val="Normal"/>
-        <w:spacing w:lineRule="auto" w:line="364" w:before="0" w:after="0"/>
+        <w:spacing w:lineRule="auto" w:line="362" w:before="0" w:after="0"/>
         <w:ind w:left="720" w:right="6" w:hanging="0"/>
         <w:jc w:val="both"/>
         <w:rPr>
@@ -20134,7 +20106,7 @@
     <w:p>
       <w:pPr>
         <w:pStyle w:val="Normal"/>
-        <w:spacing w:lineRule="auto" w:line="364" w:before="0" w:after="0"/>
+        <w:spacing w:lineRule="auto" w:line="362" w:before="0" w:after="0"/>
         <w:ind w:left="720" w:right="6" w:hanging="0"/>
         <w:jc w:val="both"/>
         <w:rPr>
@@ -20156,7 +20128,7 @@
     <w:p>
       <w:pPr>
         <w:pStyle w:val="Normal"/>
-        <w:spacing w:lineRule="auto" w:line="364" w:before="0" w:after="0"/>
+        <w:spacing w:lineRule="auto" w:line="362" w:before="0" w:after="0"/>
         <w:ind w:left="720" w:right="6" w:hanging="0"/>
         <w:jc w:val="both"/>
         <w:rPr>
@@ -20178,7 +20150,7 @@
     <w:p>
       <w:pPr>
         <w:pStyle w:val="Normal"/>
-        <w:spacing w:lineRule="auto" w:line="364" w:before="0" w:after="0"/>
+        <w:spacing w:lineRule="auto" w:line="362" w:before="0" w:after="0"/>
         <w:ind w:left="720" w:right="6" w:hanging="0"/>
         <w:jc w:val="both"/>
         <w:rPr>
@@ -20200,7 +20172,7 @@
     <w:p>
       <w:pPr>
         <w:pStyle w:val="Normal"/>
-        <w:spacing w:lineRule="auto" w:line="364" w:before="0" w:after="0"/>
+        <w:spacing w:lineRule="auto" w:line="362" w:before="0" w:after="0"/>
         <w:ind w:left="720" w:right="6" w:hanging="0"/>
         <w:jc w:val="both"/>
         <w:rPr>
@@ -20222,7 +20194,7 @@
     <w:p>
       <w:pPr>
         <w:pStyle w:val="Normal"/>
-        <w:spacing w:lineRule="auto" w:line="364" w:before="0" w:after="0"/>
+        <w:spacing w:lineRule="auto" w:line="362" w:before="0" w:after="0"/>
         <w:ind w:left="720" w:right="6" w:hanging="0"/>
         <w:jc w:val="both"/>
         <w:rPr>
@@ -20244,7 +20216,7 @@
     <w:p>
       <w:pPr>
         <w:pStyle w:val="Normal"/>
-        <w:spacing w:lineRule="auto" w:line="364" w:before="0" w:after="0"/>
+        <w:spacing w:lineRule="auto" w:line="362" w:before="0" w:after="0"/>
         <w:ind w:left="720" w:right="6" w:hanging="0"/>
         <w:jc w:val="both"/>
         <w:rPr>
@@ -20266,7 +20238,7 @@
     <w:p>
       <w:pPr>
         <w:pStyle w:val="Normal"/>
-        <w:spacing w:lineRule="auto" w:line="364" w:before="0" w:after="0"/>
+        <w:spacing w:lineRule="auto" w:line="362" w:before="0" w:after="0"/>
         <w:ind w:left="720" w:right="6" w:hanging="0"/>
         <w:jc w:val="both"/>
         <w:rPr>
@@ -20288,7 +20260,7 @@
     <w:p>
       <w:pPr>
         <w:pStyle w:val="Normal"/>
-        <w:spacing w:lineRule="auto" w:line="364" w:before="0" w:after="0"/>
+        <w:spacing w:lineRule="auto" w:line="362" w:before="0" w:after="0"/>
         <w:ind w:left="720" w:right="6" w:hanging="0"/>
         <w:jc w:val="both"/>
         <w:rPr>
@@ -20706,7 +20678,7 @@
     <w:p>
       <w:pPr>
         <w:pStyle w:val="Normal"/>
-        <w:spacing w:lineRule="auto" w:line="364" w:before="0" w:after="0"/>
+        <w:spacing w:lineRule="auto" w:line="362" w:before="0" w:after="0"/>
         <w:ind w:left="720" w:right="6" w:hanging="0"/>
         <w:jc w:val="both"/>
         <w:rPr>
@@ -20917,9 +20889,9 @@
                   <wp:posOffset>455295</wp:posOffset>
                 </wp:positionH>
                 <wp:positionV relativeFrom="paragraph">
-                  <wp:posOffset>19685</wp:posOffset>
+                  <wp:posOffset>20955</wp:posOffset>
                 </wp:positionV>
-                <wp:extent cx="5275580" cy="2540"/>
+                <wp:extent cx="5276215" cy="3175"/>
                 <wp:effectExtent l="0" t="0" r="0" b="0"/>
                 <wp:wrapNone/>
                 <wp:docPr id="34" name="Shape 35"/>
@@ -20930,7 +20902,7 @@
                       <wps:spPr>
                         <a:xfrm>
                           <a:off x="0" y="0"/>
-                          <a:ext cx="5275080" cy="5760"/>
+                          <a:ext cx="5275440" cy="5040"/>
                         </a:xfrm>
                         <a:prstGeom prst="line">
                           <a:avLst/>
@@ -20957,7 +20929,7 @@
           </mc:Choice>
           <mc:Fallback>
             <w:pict>
-              <v:line id="shape_0" from="35.9pt,1.35pt" to="451.2pt,1.75pt" ID="Shape 35" stroked="t" style="position:absolute">
+              <v:line id="shape_0" from="35.85pt,1.45pt" to="451.2pt,1.8pt" ID="Shape 35" stroked="t" style="position:absolute">
                 <v:stroke color="black" weight="5040" joinstyle="miter" endcap="flat"/>
                 <v:fill o:detectmouseclick="t" on="false"/>
               </v:line>
@@ -21129,9 +21101,9 @@
                   <wp:posOffset>455295</wp:posOffset>
                 </wp:positionH>
                 <wp:positionV relativeFrom="paragraph">
-                  <wp:posOffset>3655695</wp:posOffset>
+                  <wp:posOffset>3656965</wp:posOffset>
                 </wp:positionV>
-                <wp:extent cx="5275580" cy="2540"/>
+                <wp:extent cx="5276215" cy="3175"/>
                 <wp:effectExtent l="0" t="0" r="0" b="0"/>
                 <wp:wrapNone/>
                 <wp:docPr id="35" name="Shape 36"/>
@@ -21142,7 +21114,7 @@
                       <wps:spPr>
                         <a:xfrm>
                           <a:off x="0" y="0"/>
-                          <a:ext cx="5275080" cy="5760"/>
+                          <a:ext cx="5275440" cy="5040"/>
                         </a:xfrm>
                         <a:prstGeom prst="line">
                           <a:avLst/>
@@ -21169,7 +21141,7 @@
           </mc:Choice>
           <mc:Fallback>
             <w:pict>
-              <v:line id="shape_0" from="35.9pt,287.65pt" to="451.2pt,288.05pt" ID="Shape 36" stroked="t" style="position:absolute">
+              <v:line id="shape_0" from="35.85pt,287.75pt" to="451.2pt,288.1pt" ID="Shape 36" stroked="t" style="position:absolute">
                 <v:stroke color="black" weight="12600" joinstyle="miter" endcap="flat"/>
                 <v:fill o:detectmouseclick="t" on="false"/>
               </v:line>
@@ -22063,7 +22035,7 @@
     <w:p>
       <w:pPr>
         <w:pStyle w:val="Normal"/>
-        <w:spacing w:lineRule="auto" w:line="364" w:before="0" w:after="0"/>
+        <w:spacing w:lineRule="auto" w:line="362" w:before="0" w:after="0"/>
         <w:ind w:left="720" w:right="6" w:hanging="0"/>
         <w:jc w:val="both"/>
         <w:rPr/>
@@ -22081,7 +22053,7 @@
     <w:p>
       <w:pPr>
         <w:pStyle w:val="Normal"/>
-        <w:spacing w:lineRule="auto" w:line="364" w:before="0" w:after="0"/>
+        <w:spacing w:lineRule="auto" w:line="362" w:before="0" w:after="0"/>
         <w:ind w:left="720" w:right="6" w:hanging="0"/>
         <w:jc w:val="both"/>
         <w:rPr/>
@@ -22129,7 +22101,99 @@
           <w:sz w:val="24"/>
           <w:szCs w:val="24"/>
         </w:rPr>
-        <w:t>Next 5 layers are convolutional layers which help in feature extraction. We use strided convolutions in the first three convolutional layers with a 2×2 stride and a 5×5 kernel and a non-strided convolution with a 3×3 kernel size in the last two convolutional layers. Hyperparameters like depth, stride control the size of the output volume. When the stride is 1 then we move the filters one pixel at a time. When the stride is 2 then the filters jump 2 pixels at a time as we slide them around. This will produce smaller output volumes spatially. We follow the five convolutional layers with three fully connected layers leading to an output value of steering wheel.</w:t>
+        <w:t>Next 5 layers are convolutional layers which help in feature extraction.</w:t>
+      </w:r>
+    </w:p>
+    <w:p>
+      <w:pPr>
+        <w:pStyle w:val="Normal"/>
+        <w:spacing w:lineRule="auto" w:line="362" w:before="0" w:after="0"/>
+        <w:ind w:left="720" w:right="6" w:hanging="0"/>
+        <w:jc w:val="both"/>
+        <w:rPr>
+          <w:rFonts w:ascii="Arial" w:hAnsi="Arial" w:eastAsia="Arial" w:cs="Arial"/>
+          <w:color w:val="auto"/>
+          <w:sz w:val="24"/>
+          <w:szCs w:val="24"/>
+        </w:rPr>
+      </w:pPr>
+      <w:r>
+        <w:rPr/>
+        <w:drawing>
+          <wp:anchor behindDoc="0" distT="0" distB="0" distL="0" distR="0" simplePos="0" locked="0" layoutInCell="1" allowOverlap="1" relativeHeight="47">
+            <wp:simplePos x="0" y="0"/>
+            <wp:positionH relativeFrom="column">
+              <wp:align>center</wp:align>
+            </wp:positionH>
+            <wp:positionV relativeFrom="paragraph">
+              <wp:posOffset>635</wp:posOffset>
+            </wp:positionV>
+            <wp:extent cx="5270500" cy="5536565"/>
+            <wp:effectExtent l="0" t="0" r="0" b="0"/>
+            <wp:wrapSquare wrapText="largest"/>
+            <wp:docPr id="36" name="Image1" descr=""/>
+            <wp:cNvGraphicFramePr>
+              <a:graphicFrameLocks xmlns:a="http://schemas.openxmlformats.org/drawingml/2006/main" noChangeAspect="1"/>
+            </wp:cNvGraphicFramePr>
+            <a:graphic xmlns:a="http://schemas.openxmlformats.org/drawingml/2006/main">
+              <a:graphicData uri="http://schemas.openxmlformats.org/drawingml/2006/picture">
+                <pic:pic xmlns:pic="http://schemas.openxmlformats.org/drawingml/2006/picture">
+                  <pic:nvPicPr>
+                    <pic:cNvPr id="36" name="Image1" descr=""/>
+                    <pic:cNvPicPr>
+                      <a:picLocks noChangeAspect="1" noChangeArrowheads="1"/>
+                    </pic:cNvPicPr>
+                  </pic:nvPicPr>
+                  <pic:blipFill>
+                    <a:blip r:embed="rId7"/>
+                    <a:stretch>
+                      <a:fillRect/>
+                    </a:stretch>
+                  </pic:blipFill>
+                  <pic:spPr bwMode="auto">
+                    <a:xfrm>
+                      <a:off x="0" y="0"/>
+                      <a:ext cx="5270500" cy="5536565"/>
+                    </a:xfrm>
+                    <a:prstGeom prst="rect">
+                      <a:avLst/>
+                    </a:prstGeom>
+                  </pic:spPr>
+                </pic:pic>
+              </a:graphicData>
+            </a:graphic>
+          </wp:anchor>
+        </w:drawing>
+      </w:r>
+    </w:p>
+    <w:p>
+      <w:pPr>
+        <w:pStyle w:val="Normal"/>
+        <w:spacing w:lineRule="auto" w:line="362" w:before="0" w:after="0"/>
+        <w:ind w:left="720" w:right="6" w:hanging="0"/>
+        <w:jc w:val="both"/>
+        <w:rPr/>
+      </w:pPr>
+      <w:r>
+        <w:rPr/>
+      </w:r>
+    </w:p>
+    <w:p>
+      <w:pPr>
+        <w:pStyle w:val="Normal"/>
+        <w:spacing w:lineRule="auto" w:line="372" w:before="0" w:after="0"/>
+        <w:ind w:left="720" w:right="6" w:hanging="0"/>
+        <w:jc w:val="both"/>
+        <w:rPr/>
+      </w:pPr>
+      <w:r>
+        <w:rPr>
+          <w:rFonts w:eastAsia="Arial" w:cs="Arial" w:ascii="Arial" w:hAnsi="Arial"/>
+          <w:color w:val="auto"/>
+          <w:sz w:val="24"/>
+          <w:szCs w:val="24"/>
+        </w:rPr>
+        <w:t>We use strided convolutions in the first three convolutional layers with a 2×2 stride and a 5×5 kernel and a non-strided convolution with a 3×3 kernel size in the last two convolutional layers. Hyperparameters like depth, stride control the size of the output volume. When the stride is 1 then we move the filters one pixel at a time. When the stride is 2 then the filters jump 2 pixels at a time as we slide them around. This will produce smaller output volumes spatially. We follow the five convolutional layers with three fully connected layers leading to an output value of steering wheel.</w:t>
       </w:r>
     </w:p>
     <w:p>
@@ -22149,7 +22213,10 @@
         <w:jc w:val="both"/>
         <w:rPr/>
       </w:pPr>
-      <w:bookmarkStart w:id="18" w:name="__DdeLink__1221_1663728545"/>
+      <w:bookmarkStart w:id="18" w:name="page19"/>
+      <w:bookmarkStart w:id="19" w:name="__DdeLink__1221_1663728545"/>
+      <w:bookmarkEnd w:id="18"/>
+      <w:bookmarkEnd w:id="19"/>
       <w:r>
         <mc:AlternateContent>
           <mc:Choice Requires="wps">
@@ -22160,12 +22227,12 @@
                   <wp:posOffset>455295</wp:posOffset>
                 </wp:positionH>
                 <wp:positionV relativeFrom="paragraph">
-                  <wp:posOffset>5589270</wp:posOffset>
+                  <wp:posOffset>5590540</wp:posOffset>
                 </wp:positionV>
-                <wp:extent cx="5275580" cy="2540"/>
+                <wp:extent cx="5276215" cy="3175"/>
                 <wp:effectExtent l="0" t="0" r="0" b="0"/>
                 <wp:wrapNone/>
-                <wp:docPr id="36" name="Shape 38"/>
+                <wp:docPr id="37" name="Shape 38"/>
                 <a:graphic xmlns:a="http://schemas.openxmlformats.org/drawingml/2006/main">
                   <a:graphicData uri="http://schemas.microsoft.com/office/word/2010/wordprocessingShape">
                     <wps:wsp>
@@ -22173,7 +22240,7 @@
                       <wps:spPr>
                         <a:xfrm>
                           <a:off x="0" y="0"/>
-                          <a:ext cx="5275080" cy="5760"/>
+                          <a:ext cx="5275440" cy="5040"/>
                         </a:xfrm>
                         <a:prstGeom prst="line">
                           <a:avLst/>
@@ -22200,17 +22267,70 @@
           </mc:Choice>
           <mc:Fallback>
             <w:pict>
-              <v:line id="shape_0" from="35.9pt,439.9pt" to="451.2pt,440.3pt" ID="Shape 38" stroked="t" style="position:absolute">
+              <v:line id="shape_0" from="35.85pt,440pt" to="451.2pt,440.35pt" ID="Shape 38" stroked="t" style="position:absolute">
                 <v:stroke color="black" weight="12600" joinstyle="miter" endcap="flat"/>
                 <v:fill o:detectmouseclick="t" on="false"/>
               </v:line>
             </w:pict>
           </mc:Fallback>
         </mc:AlternateContent>
-      </w:r>
-      <w:bookmarkStart w:id="19" w:name="page19"/>
-      <w:bookmarkEnd w:id="18"/>
-      <w:bookmarkEnd w:id="19"/>
+        <mc:AlternateContent>
+          <mc:Choice Requires="wps">
+            <w:drawing>
+              <wp:anchor behindDoc="1" distT="0" distB="0" distL="0" distR="0" simplePos="0" locked="0" layoutInCell="1" allowOverlap="1" relativeHeight="48">
+                <wp:simplePos x="0" y="0"/>
+                <wp:positionH relativeFrom="column">
+                  <wp:posOffset>455295</wp:posOffset>
+                </wp:positionH>
+                <wp:positionV relativeFrom="paragraph">
+                  <wp:posOffset>5590540</wp:posOffset>
+                </wp:positionV>
+                <wp:extent cx="5276215" cy="3175"/>
+                <wp:effectExtent l="0" t="0" r="0" b="0"/>
+                <wp:wrapNone/>
+                <wp:docPr id="38" name="Shape 38"/>
+                <a:graphic xmlns:a="http://schemas.openxmlformats.org/drawingml/2006/main">
+                  <a:graphicData uri="http://schemas.microsoft.com/office/word/2010/wordprocessingShape">
+                    <wps:wsp>
+                      <wps:cNvSpPr/>
+                      <wps:spPr>
+                        <a:xfrm>
+                          <a:off x="0" y="0"/>
+                          <a:ext cx="5275440" cy="5040"/>
+                        </a:xfrm>
+                        <a:prstGeom prst="line">
+                          <a:avLst/>
+                        </a:prstGeom>
+                        <a:ln w="12600">
+                          <a:solidFill>
+                            <a:srgbClr val="000000"/>
+                          </a:solidFill>
+                          <a:miter/>
+                        </a:ln>
+                      </wps:spPr>
+                      <wps:style>
+                        <a:lnRef idx="0"/>
+                        <a:fillRef idx="0"/>
+                        <a:effectRef idx="0"/>
+                        <a:fontRef idx="minor"/>
+                      </wps:style>
+                      <wps:bodyPr/>
+                    </wps:wsp>
+                  </a:graphicData>
+                </a:graphic>
+              </wp:anchor>
+            </w:drawing>
+          </mc:Choice>
+          <mc:Fallback>
+            <w:pict>
+              <v:line id="shape_0" from="35.85pt,440pt" to="451.2pt,440.35pt" ID="Shape 38" stroked="t" style="position:absolute">
+                <v:stroke color="black" weight="12600" joinstyle="miter" endcap="flat"/>
+                <v:fill o:detectmouseclick="t" on="false"/>
+              </v:line>
+            </w:pict>
+          </mc:Fallback>
+        </mc:AlternateContent>
+      </w:r>
       <w:r>
         <w:rPr>
           <w:rFonts w:eastAsia="Arial" w:cs="Arial" w:ascii="Arial" w:hAnsi="Arial"/>
@@ -22428,7 +22548,7 @@
     <w:p>
       <w:pPr>
         <w:pStyle w:val="Normal"/>
-        <w:spacing w:lineRule="auto" w:line="364" w:before="0" w:after="0"/>
+        <w:spacing w:lineRule="auto" w:line="362" w:before="0" w:after="0"/>
         <w:ind w:left="720" w:right="6" w:hanging="0"/>
         <w:jc w:val="both"/>
         <w:rPr>
@@ -22639,12 +22759,12 @@
                   <wp:posOffset>455295</wp:posOffset>
                 </wp:positionH>
                 <wp:positionV relativeFrom="paragraph">
-                  <wp:posOffset>19685</wp:posOffset>
+                  <wp:posOffset>20955</wp:posOffset>
                 </wp:positionV>
-                <wp:extent cx="5275580" cy="2540"/>
+                <wp:extent cx="5276215" cy="3175"/>
                 <wp:effectExtent l="0" t="0" r="0" b="0"/>
                 <wp:wrapNone/>
-                <wp:docPr id="37" name="Shape 39"/>
+                <wp:docPr id="39" name="Shape 39"/>
                 <a:graphic xmlns:a="http://schemas.openxmlformats.org/drawingml/2006/main">
                   <a:graphicData uri="http://schemas.microsoft.com/office/word/2010/wordprocessingShape">
                     <wps:wsp>
@@ -22652,7 +22772,7 @@
                       <wps:spPr>
                         <a:xfrm>
                           <a:off x="0" y="0"/>
-                          <a:ext cx="5275080" cy="5760"/>
+                          <a:ext cx="5275440" cy="5040"/>
                         </a:xfrm>
                         <a:prstGeom prst="line">
                           <a:avLst/>
@@ -22679,7 +22799,7 @@
           </mc:Choice>
           <mc:Fallback>
             <w:pict>
-              <v:line id="shape_0" from="35.9pt,1.35pt" to="451.2pt,1.75pt" ID="Shape 39" stroked="t" style="position:absolute">
+              <v:line id="shape_0" from="35.85pt,1.45pt" to="451.2pt,1.8pt" ID="Shape 39" stroked="t" style="position:absolute">
                 <v:stroke color="black" weight="5040" joinstyle="miter" endcap="flat"/>
                 <v:fill o:detectmouseclick="t" on="false"/>
               </v:line>
@@ -22811,12 +22931,12 @@
                   <wp:posOffset>455295</wp:posOffset>
                 </wp:positionH>
                 <wp:positionV relativeFrom="paragraph">
-                  <wp:posOffset>5589270</wp:posOffset>
+                  <wp:posOffset>5590540</wp:posOffset>
                 </wp:positionV>
-                <wp:extent cx="5275580" cy="2540"/>
+                <wp:extent cx="5276215" cy="3175"/>
                 <wp:effectExtent l="0" t="0" r="0" b="0"/>
                 <wp:wrapNone/>
-                <wp:docPr id="38" name="Shape 40"/>
+                <wp:docPr id="40" name="Shape 40"/>
                 <a:graphic xmlns:a="http://schemas.openxmlformats.org/drawingml/2006/main">
                   <a:graphicData uri="http://schemas.microsoft.com/office/word/2010/wordprocessingShape">
                     <wps:wsp>
@@ -22824,7 +22944,7 @@
                       <wps:spPr>
                         <a:xfrm>
                           <a:off x="0" y="0"/>
-                          <a:ext cx="5275080" cy="5760"/>
+                          <a:ext cx="5275440" cy="5040"/>
                         </a:xfrm>
                         <a:prstGeom prst="line">
                           <a:avLst/>
@@ -22851,7 +22971,7 @@
           </mc:Choice>
           <mc:Fallback>
             <w:pict>
-              <v:line id="shape_0" from="35.9pt,439.9pt" to="451.2pt,440.3pt" ID="Shape 40" stroked="t" style="position:absolute">
+              <v:line id="shape_0" from="35.85pt,440pt" to="451.2pt,440.35pt" ID="Shape 40" stroked="t" style="position:absolute">
                 <v:stroke color="black" weight="12600" joinstyle="miter" endcap="flat"/>
                 <v:fill o:detectmouseclick="t" on="false"/>
               </v:line>
@@ -23968,7 +24088,7 @@
             <wp:extent cx="1582420" cy="1582420"/>
             <wp:effectExtent l="0" t="0" r="0" b="0"/>
             <wp:wrapNone/>
-            <wp:docPr id="39" name="Picture 41" descr=""/>
+            <wp:docPr id="41" name="Picture 41" descr=""/>
             <wp:cNvGraphicFramePr>
               <a:graphicFrameLocks xmlns:a="http://schemas.openxmlformats.org/drawingml/2006/main" noChangeAspect="1"/>
             </wp:cNvGraphicFramePr>
@@ -23976,13 +24096,13 @@
               <a:graphicData uri="http://schemas.openxmlformats.org/drawingml/2006/picture">
                 <pic:pic xmlns:pic="http://schemas.openxmlformats.org/drawingml/2006/picture">
                   <pic:nvPicPr>
-                    <pic:cNvPr id="39" name="Picture 41" descr=""/>
+                    <pic:cNvPr id="41" name="Picture 41" descr=""/>
                     <pic:cNvPicPr>
                       <a:picLocks noChangeAspect="1" noChangeArrowheads="1"/>
                     </pic:cNvPicPr>
                   </pic:nvPicPr>
                   <pic:blipFill>
-                    <a:blip r:embed="rId7"/>
+                    <a:blip r:embed="rId8"/>
                     <a:stretch>
                       <a:fillRect/>
                     </a:stretch>
@@ -24394,7 +24514,7 @@
             <wp:extent cx="1582420" cy="1676400"/>
             <wp:effectExtent l="0" t="0" r="0" b="0"/>
             <wp:wrapNone/>
-            <wp:docPr id="40" name="Picture 42" descr=""/>
+            <wp:docPr id="42" name="Picture 42" descr=""/>
             <wp:cNvGraphicFramePr>
               <a:graphicFrameLocks xmlns:a="http://schemas.openxmlformats.org/drawingml/2006/main" noChangeAspect="1"/>
             </wp:cNvGraphicFramePr>
@@ -24402,13 +24522,13 @@
               <a:graphicData uri="http://schemas.openxmlformats.org/drawingml/2006/picture">
                 <pic:pic xmlns:pic="http://schemas.openxmlformats.org/drawingml/2006/picture">
                   <pic:nvPicPr>
-                    <pic:cNvPr id="40" name="Picture 42" descr=""/>
+                    <pic:cNvPr id="42" name="Picture 42" descr=""/>
                     <pic:cNvPicPr>
                       <a:picLocks noChangeAspect="1" noChangeArrowheads="1"/>
                     </pic:cNvPicPr>
                   </pic:nvPicPr>
                   <pic:blipFill>
-                    <a:blip r:embed="rId8"/>
+                    <a:blip r:embed="rId9"/>
                     <a:stretch>
                       <a:fillRect/>
                     </a:stretch>
@@ -24976,12 +25096,12 @@
                   <wp:posOffset>455295</wp:posOffset>
                 </wp:positionH>
                 <wp:positionV relativeFrom="paragraph">
-                  <wp:posOffset>19685</wp:posOffset>
+                  <wp:posOffset>20955</wp:posOffset>
                 </wp:positionV>
-                <wp:extent cx="5275580" cy="2540"/>
+                <wp:extent cx="5276215" cy="3175"/>
                 <wp:effectExtent l="0" t="0" r="0" b="0"/>
                 <wp:wrapNone/>
-                <wp:docPr id="41" name="Shape 43"/>
+                <wp:docPr id="43" name="Shape 43"/>
                 <a:graphic xmlns:a="http://schemas.openxmlformats.org/drawingml/2006/main">
                   <a:graphicData uri="http://schemas.microsoft.com/office/word/2010/wordprocessingShape">
                     <wps:wsp>
@@ -24989,7 +25109,7 @@
                       <wps:spPr>
                         <a:xfrm>
                           <a:off x="0" y="0"/>
-                          <a:ext cx="5275080" cy="5760"/>
+                          <a:ext cx="5275440" cy="5040"/>
                         </a:xfrm>
                         <a:prstGeom prst="line">
                           <a:avLst/>
@@ -25016,7 +25136,7 @@
           </mc:Choice>
           <mc:Fallback>
             <w:pict>
-              <v:line id="shape_0" from="35.9pt,1.35pt" to="451.2pt,1.75pt" ID="Shape 43" stroked="t" style="position:absolute">
+              <v:line id="shape_0" from="35.85pt,1.45pt" to="451.2pt,1.8pt" ID="Shape 43" stroked="t" style="position:absolute">
                 <v:stroke color="black" weight="5040" joinstyle="miter" endcap="flat"/>
                 <v:fill o:detectmouseclick="t" on="false"/>
               </v:line>
@@ -25035,7 +25155,7 @@
             <wp:extent cx="1582420" cy="1582420"/>
             <wp:effectExtent l="0" t="0" r="0" b="0"/>
             <wp:wrapNone/>
-            <wp:docPr id="42" name="Picture 44" descr=""/>
+            <wp:docPr id="44" name="Picture 44" descr=""/>
             <wp:cNvGraphicFramePr>
               <a:graphicFrameLocks xmlns:a="http://schemas.openxmlformats.org/drawingml/2006/main" noChangeAspect="1"/>
             </wp:cNvGraphicFramePr>
@@ -25043,13 +25163,13 @@
               <a:graphicData uri="http://schemas.openxmlformats.org/drawingml/2006/picture">
                 <pic:pic xmlns:pic="http://schemas.openxmlformats.org/drawingml/2006/picture">
                   <pic:nvPicPr>
-                    <pic:cNvPr id="42" name="Picture 44" descr=""/>
+                    <pic:cNvPr id="44" name="Picture 44" descr=""/>
                     <pic:cNvPicPr>
                       <a:picLocks noChangeAspect="1" noChangeArrowheads="1"/>
                     </pic:cNvPicPr>
                   </pic:nvPicPr>
                   <pic:blipFill>
-                    <a:blip r:embed="rId9"/>
+                    <a:blip r:embed="rId10"/>
                     <a:stretch>
                       <a:fillRect/>
                     </a:stretch>
@@ -25479,7 +25599,7 @@
             <wp:extent cx="1582420" cy="885825"/>
             <wp:effectExtent l="0" t="0" r="0" b="0"/>
             <wp:wrapNone/>
-            <wp:docPr id="43" name="Picture 45" descr=""/>
+            <wp:docPr id="45" name="Picture 45" descr=""/>
             <wp:cNvGraphicFramePr>
               <a:graphicFrameLocks xmlns:a="http://schemas.openxmlformats.org/drawingml/2006/main" noChangeAspect="1"/>
             </wp:cNvGraphicFramePr>
@@ -25487,13 +25607,13 @@
               <a:graphicData uri="http://schemas.openxmlformats.org/drawingml/2006/picture">
                 <pic:pic xmlns:pic="http://schemas.openxmlformats.org/drawingml/2006/picture">
                   <pic:nvPicPr>
-                    <pic:cNvPr id="43" name="Picture 45" descr=""/>
+                    <pic:cNvPr id="45" name="Picture 45" descr=""/>
                     <pic:cNvPicPr>
                       <a:picLocks noChangeAspect="1" noChangeArrowheads="1"/>
                     </pic:cNvPicPr>
                   </pic:nvPicPr>
                   <pic:blipFill>
-                    <a:blip r:embed="rId10"/>
+                    <a:blip r:embed="rId11"/>
                     <a:stretch>
                       <a:fillRect/>
                     </a:stretch>
@@ -25833,7 +25953,7 @@
             <wp:extent cx="1582420" cy="1582420"/>
             <wp:effectExtent l="0" t="0" r="0" b="0"/>
             <wp:wrapNone/>
-            <wp:docPr id="44" name="Picture 46" descr=""/>
+            <wp:docPr id="46" name="Picture 46" descr=""/>
             <wp:cNvGraphicFramePr>
               <a:graphicFrameLocks xmlns:a="http://schemas.openxmlformats.org/drawingml/2006/main" noChangeAspect="1"/>
             </wp:cNvGraphicFramePr>
@@ -25841,13 +25961,13 @@
               <a:graphicData uri="http://schemas.openxmlformats.org/drawingml/2006/picture">
                 <pic:pic xmlns:pic="http://schemas.openxmlformats.org/drawingml/2006/picture">
                   <pic:nvPicPr>
-                    <pic:cNvPr id="44" name="Picture 46" descr=""/>
+                    <pic:cNvPr id="46" name="Picture 46" descr=""/>
                     <pic:cNvPicPr>
                       <a:picLocks noChangeAspect="1" noChangeArrowheads="1"/>
                     </pic:cNvPicPr>
                   </pic:nvPicPr>
                   <pic:blipFill>
-                    <a:blip r:embed="rId11"/>
+                    <a:blip r:embed="rId12"/>
                     <a:stretch>
                       <a:fillRect/>
                     </a:stretch>
@@ -26292,12 +26412,12 @@
                   <wp:posOffset>455295</wp:posOffset>
                 </wp:positionH>
                 <wp:positionV relativeFrom="paragraph">
-                  <wp:posOffset>362585</wp:posOffset>
+                  <wp:posOffset>363855</wp:posOffset>
                 </wp:positionV>
-                <wp:extent cx="5275580" cy="2540"/>
+                <wp:extent cx="5276215" cy="3175"/>
                 <wp:effectExtent l="0" t="0" r="0" b="0"/>
                 <wp:wrapNone/>
-                <wp:docPr id="45" name="Shape 47"/>
+                <wp:docPr id="47" name="Shape 47"/>
                 <a:graphic xmlns:a="http://schemas.openxmlformats.org/drawingml/2006/main">
                   <a:graphicData uri="http://schemas.microsoft.com/office/word/2010/wordprocessingShape">
                     <wps:wsp>
@@ -26305,7 +26425,7 @@
                       <wps:spPr>
                         <a:xfrm>
                           <a:off x="0" y="0"/>
-                          <a:ext cx="5275080" cy="5760"/>
+                          <a:ext cx="5275440" cy="5040"/>
                         </a:xfrm>
                         <a:prstGeom prst="line">
                           <a:avLst/>
@@ -26332,7 +26452,7 @@
           </mc:Choice>
           <mc:Fallback>
             <w:pict>
-              <v:line id="shape_0" from="35.9pt,28.35pt" to="451.2pt,28.75pt" ID="Shape 47" stroked="t" style="position:absolute">
+              <v:line id="shape_0" from="35.85pt,28.45pt" to="451.2pt,28.8pt" ID="Shape 47" stroked="t" style="position:absolute">
                 <v:stroke color="black" weight="12600" joinstyle="miter" endcap="flat"/>
                 <v:fill o:detectmouseclick="t" on="false"/>
               </v:line>
@@ -26683,7 +26803,7 @@
     <w:p>
       <w:pPr>
         <w:pStyle w:val="Normal"/>
-        <w:spacing w:lineRule="auto" w:line="364" w:before="0" w:after="0"/>
+        <w:spacing w:lineRule="auto" w:line="362" w:before="0" w:after="0"/>
         <w:ind w:left="720" w:right="6" w:firstLine="351"/>
         <w:jc w:val="both"/>
         <w:rPr>
@@ -26730,7 +26850,7 @@
     <w:p>
       <w:pPr>
         <w:pStyle w:val="Normal"/>
-        <w:spacing w:lineRule="auto" w:line="364" w:before="0" w:after="0"/>
+        <w:spacing w:lineRule="auto" w:line="362" w:before="0" w:after="0"/>
         <w:ind w:left="720" w:right="6" w:hanging="0"/>
         <w:jc w:val="both"/>
         <w:rPr>
@@ -26762,7 +26882,7 @@
     <w:p>
       <w:pPr>
         <w:pStyle w:val="Normal"/>
-        <w:spacing w:lineRule="auto" w:line="364" w:before="0" w:after="0"/>
+        <w:spacing w:lineRule="auto" w:line="362" w:before="0" w:after="0"/>
         <w:ind w:left="720" w:right="6" w:hanging="0"/>
         <w:jc w:val="both"/>
         <w:rPr>
@@ -26808,7 +26928,7 @@
     <w:p>
       <w:pPr>
         <w:pStyle w:val="Normal"/>
-        <w:spacing w:lineRule="auto" w:line="364" w:before="0" w:after="0"/>
+        <w:spacing w:lineRule="auto" w:line="362" w:before="0" w:after="0"/>
         <w:ind w:left="720" w:right="6" w:hanging="0"/>
         <w:jc w:val="both"/>
         <w:rPr>
@@ -26840,7 +26960,7 @@
     <w:p>
       <w:pPr>
         <w:pStyle w:val="Normal"/>
-        <w:spacing w:lineRule="auto" w:line="364" w:before="0" w:after="0"/>
+        <w:spacing w:lineRule="auto" w:line="362" w:before="0" w:after="0"/>
         <w:ind w:left="720" w:right="6" w:firstLine="351"/>
         <w:jc w:val="both"/>
         <w:rPr>
@@ -27179,7 +27299,7 @@
     <w:p>
       <w:pPr>
         <w:pStyle w:val="Normal"/>
-        <w:spacing w:lineRule="auto" w:line="364" w:before="0" w:after="0"/>
+        <w:spacing w:lineRule="auto" w:line="362" w:before="0" w:after="0"/>
         <w:ind w:left="720" w:right="6" w:hanging="0"/>
         <w:jc w:val="both"/>
         <w:rPr>
@@ -27259,7 +27379,7 @@
     <w:p>
       <w:pPr>
         <w:pStyle w:val="Normal"/>
-        <w:spacing w:lineRule="auto" w:line="364" w:before="0" w:after="0"/>
+        <w:spacing w:lineRule="auto" w:line="362" w:before="0" w:after="0"/>
         <w:ind w:left="720" w:right="6" w:firstLine="351"/>
         <w:jc w:val="both"/>
         <w:rPr>

</xml_diff>